<commit_message>
Fixed Typos in names
Typos with templates
</commit_message>
<xml_diff>
--- a/templates/template_32.docx
+++ b/templates/template_32.docx
@@ -424,383 +424,6 @@
       <w:pPr>
         <w:spacing w:after="120" w:line="240" w:lineRule="auto"/>
       </w:pPr>
-    </w:p>
-    <w:p>
-      <w:pPr>
-        <w:spacing w:after="120" w:line="240" w:lineRule="auto"/>
-      </w:pPr>
-      <w:r>
-        <w:tab/>
-        <w:t>1/2</w:t>
-      </w:r>
-    </w:p>
-    <w:p>
-      <w:pPr>
-        <w:spacing w:after="120" w:line="240" w:lineRule="auto"/>
-      </w:pPr>
-    </w:p>
-    <w:p>
-      <w:pPr>
-        <w:spacing w:after="120" w:line="240" w:lineRule="auto"/>
-      </w:pPr>
-      <w:r>
-        <w:rPr>
-          <w:sz w:val="24"/>
-          <w:szCs w:val="24"/>
-        </w:rPr>
-        <w:lastRenderedPageBreak/>
-        <w:t>Konkurencja</w:t>
-      </w:r>
-      <w:r>
-        <w:t>: {{ konkurencja }}</w:t>
-      </w:r>
-    </w:p>
-    <w:p>
-      <w:pPr>
-        <w:spacing w:after="120" w:line="240" w:lineRule="auto"/>
-      </w:pPr>
-    </w:p>
-    <w:p>
-      <w:pPr>
-        <w:spacing w:after="120" w:line="240" w:lineRule="auto"/>
-      </w:pPr>
-      <w:r>
-        <w:rPr>
-          <w:noProof/>
-        </w:rPr>
-        <w:drawing>
-          <wp:anchor distT="0" distB="0" distL="114300" distR="114300" simplePos="0" relativeHeight="251660288" behindDoc="1" locked="0" layoutInCell="1" allowOverlap="1">
-            <wp:simplePos x="0" y="0"/>
-            <wp:positionH relativeFrom="column">
-              <wp:posOffset>-83820</wp:posOffset>
-            </wp:positionH>
-            <wp:positionV relativeFrom="paragraph">
-              <wp:posOffset>197485</wp:posOffset>
-            </wp:positionV>
-            <wp:extent cx="5133975" cy="7820025"/>
-            <wp:effectExtent l="19050" t="0" r="9525" b="0"/>
-            <wp:wrapNone/>
-            <wp:docPr id="1" name="Obraz 1" descr="bracket_16.png"/>
-            <wp:cNvGraphicFramePr>
-              <a:graphicFrameLocks xmlns:a="http://schemas.openxmlformats.org/drawingml/2006/main" noChangeAspect="1"/>
-            </wp:cNvGraphicFramePr>
-            <a:graphic xmlns:a="http://schemas.openxmlformats.org/drawingml/2006/main">
-              <a:graphicData uri="http://schemas.openxmlformats.org/drawingml/2006/picture">
-                <pic:pic xmlns:pic="http://schemas.openxmlformats.org/drawingml/2006/picture">
-                  <pic:nvPicPr>
-                    <pic:cNvPr id="0" name="bracket_16.png"/>
-                    <pic:cNvPicPr/>
-                  </pic:nvPicPr>
-                  <pic:blipFill>
-                    <a:blip r:embed="rId5"/>
-                    <a:stretch>
-                      <a:fillRect/>
-                    </a:stretch>
-                  </pic:blipFill>
-                  <pic:spPr>
-                    <a:xfrm>
-                      <a:off x="0" y="0"/>
-                      <a:ext cx="5133975" cy="7820025"/>
-                    </a:xfrm>
-                    <a:prstGeom prst="rect">
-                      <a:avLst/>
-                    </a:prstGeom>
-                  </pic:spPr>
-                </pic:pic>
-              </a:graphicData>
-            </a:graphic>
-          </wp:anchor>
-        </w:drawing>
-      </w:r>
-    </w:p>
-    <w:p>
-      <w:pPr>
-        <w:spacing w:after="120" w:line="240" w:lineRule="auto"/>
-      </w:pPr>
-      <w:r>
-        <w:t>{{ slot_ 33}}</w:t>
-      </w:r>
-    </w:p>
-    <w:p>
-      <w:pPr>
-        <w:spacing w:after="120" w:line="240" w:lineRule="auto"/>
-      </w:pPr>
-      <w:r>
-        <w:t>{{ slot_ 34}}</w:t>
-      </w:r>
-    </w:p>
-    <w:p>
-      <w:pPr>
-        <w:spacing w:after="120" w:line="240" w:lineRule="auto"/>
-      </w:pPr>
-      <w:r>
-        <w:t>{{ slot_ 35}}</w:t>
-      </w:r>
-    </w:p>
-    <w:p>
-      <w:pPr>
-        <w:spacing w:after="120" w:line="240" w:lineRule="auto"/>
-      </w:pPr>
-      <w:r>
-        <w:t>{{ slot_ 36}}</w:t>
-      </w:r>
-    </w:p>
-    <w:p>
-      <w:pPr>
-        <w:spacing w:after="120" w:line="240" w:lineRule="auto"/>
-      </w:pPr>
-      <w:r>
-        <w:t>{{ slot_ 37}}</w:t>
-      </w:r>
-    </w:p>
-    <w:p>
-      <w:pPr>
-        <w:spacing w:after="120" w:line="240" w:lineRule="auto"/>
-      </w:pPr>
-      <w:r>
-        <w:t>{{ slot_ 38}}</w:t>
-      </w:r>
-    </w:p>
-    <w:p>
-      <w:pPr>
-        <w:spacing w:after="120" w:line="240" w:lineRule="auto"/>
-      </w:pPr>
-      <w:r>
-        <w:t>{{ slot_ 39}}</w:t>
-      </w:r>
-    </w:p>
-    <w:p>
-      <w:pPr>
-        <w:spacing w:after="120" w:line="240" w:lineRule="auto"/>
-      </w:pPr>
-      <w:r>
-        <w:t>{{ slot_ 40}}</w:t>
-      </w:r>
-    </w:p>
-    <w:p>
-      <w:pPr>
-        <w:spacing w:after="120" w:line="240" w:lineRule="auto"/>
-      </w:pPr>
-      <w:r>
-        <w:t>{{ slot_ 41}}</w:t>
-      </w:r>
-    </w:p>
-    <w:p>
-      <w:pPr>
-        <w:spacing w:after="120" w:line="240" w:lineRule="auto"/>
-      </w:pPr>
-      <w:r>
-        <w:t>{{ slot_ 42}}</w:t>
-      </w:r>
-    </w:p>
-    <w:p>
-      <w:pPr>
-        <w:spacing w:after="120" w:line="240" w:lineRule="auto"/>
-      </w:pPr>
-      <w:r>
-        <w:t>{{ slot_ 43}}</w:t>
-      </w:r>
-    </w:p>
-    <w:p>
-      <w:pPr>
-        <w:spacing w:after="120" w:line="240" w:lineRule="auto"/>
-      </w:pPr>
-      <w:r>
-        <w:t>{{ slot_ 44}}</w:t>
-      </w:r>
-    </w:p>
-    <w:p>
-      <w:pPr>
-        <w:spacing w:after="120" w:line="240" w:lineRule="auto"/>
-      </w:pPr>
-      <w:r>
-        <w:t>{{ slot_ 45}}</w:t>
-      </w:r>
-    </w:p>
-    <w:p>
-      <w:pPr>
-        <w:spacing w:after="120" w:line="240" w:lineRule="auto"/>
-      </w:pPr>
-      <w:r>
-        <w:t>{{ slot_ 46}}</w:t>
-      </w:r>
-    </w:p>
-    <w:p>
-      <w:pPr>
-        <w:spacing w:after="120" w:line="240" w:lineRule="auto"/>
-      </w:pPr>
-      <w:r>
-        <w:t>{{ slot_ 47}}</w:t>
-      </w:r>
-    </w:p>
-    <w:p>
-      <w:pPr>
-        <w:spacing w:after="120" w:line="240" w:lineRule="auto"/>
-      </w:pPr>
-      <w:r>
-        <w:t>{{ slot_ 48}}</w:t>
-      </w:r>
-    </w:p>
-    <w:p>
-      <w:pPr>
-        <w:spacing w:after="120" w:line="240" w:lineRule="auto"/>
-      </w:pPr>
-      <w:r>
-        <w:t>{{ slot_ 49}}</w:t>
-      </w:r>
-    </w:p>
-    <w:p>
-      <w:pPr>
-        <w:spacing w:after="120" w:line="240" w:lineRule="auto"/>
-      </w:pPr>
-      <w:r>
-        <w:t>{{ slot_ 50}}</w:t>
-      </w:r>
-    </w:p>
-    <w:p>
-      <w:pPr>
-        <w:spacing w:after="120" w:line="240" w:lineRule="auto"/>
-      </w:pPr>
-      <w:r>
-        <w:t>{{ slot_ 51}}</w:t>
-      </w:r>
-    </w:p>
-    <w:p>
-      <w:pPr>
-        <w:spacing w:after="120" w:line="240" w:lineRule="auto"/>
-      </w:pPr>
-      <w:r>
-        <w:t>{{ slot_ 52}}</w:t>
-      </w:r>
-    </w:p>
-    <w:p>
-      <w:pPr>
-        <w:spacing w:after="120" w:line="240" w:lineRule="auto"/>
-      </w:pPr>
-      <w:r>
-        <w:t>{{ slot_ 53}}</w:t>
-      </w:r>
-    </w:p>
-    <w:p>
-      <w:pPr>
-        <w:spacing w:after="120" w:line="240" w:lineRule="auto"/>
-      </w:pPr>
-      <w:r>
-        <w:t>{{ slot_ 54}}</w:t>
-      </w:r>
-    </w:p>
-    <w:p>
-      <w:pPr>
-        <w:spacing w:after="120" w:line="240" w:lineRule="auto"/>
-      </w:pPr>
-      <w:r>
-        <w:t>{{ slot_ 55}}</w:t>
-      </w:r>
-    </w:p>
-    <w:p>
-      <w:pPr>
-        <w:spacing w:after="120" w:line="240" w:lineRule="auto"/>
-      </w:pPr>
-      <w:r>
-        <w:t>{{ slot_ 56}}</w:t>
-      </w:r>
-    </w:p>
-    <w:p>
-      <w:pPr>
-        <w:spacing w:after="120" w:line="240" w:lineRule="auto"/>
-      </w:pPr>
-      <w:r>
-        <w:t>{{ slot_ 57}}</w:t>
-      </w:r>
-    </w:p>
-    <w:p>
-      <w:pPr>
-        <w:spacing w:after="120" w:line="240" w:lineRule="auto"/>
-      </w:pPr>
-      <w:r>
-        <w:t>{{ slot_ 58}}</w:t>
-      </w:r>
-    </w:p>
-    <w:p>
-      <w:pPr>
-        <w:spacing w:after="120" w:line="240" w:lineRule="auto"/>
-      </w:pPr>
-      <w:r>
-        <w:t>{{ slot_ 59}}</w:t>
-      </w:r>
-    </w:p>
-    <w:p>
-      <w:pPr>
-        <w:spacing w:after="120" w:line="240" w:lineRule="auto"/>
-      </w:pPr>
-      <w:r>
-        <w:t>{{ slot_ 60}}</w:t>
-      </w:r>
-    </w:p>
-    <w:p>
-      <w:pPr>
-        <w:spacing w:after="120" w:line="240" w:lineRule="auto"/>
-      </w:pPr>
-      <w:r>
-        <w:t>{{ slot_ 61}}</w:t>
-      </w:r>
-    </w:p>
-    <w:p>
-      <w:pPr>
-        <w:spacing w:after="120" w:line="240" w:lineRule="auto"/>
-      </w:pPr>
-      <w:r>
-        <w:t>{{ slot_ 62}}</w:t>
-      </w:r>
-    </w:p>
-    <w:p>
-      <w:pPr>
-        <w:spacing w:after="120" w:line="240" w:lineRule="auto"/>
-      </w:pPr>
-      <w:r>
-        <w:t>{{slot_63}}</w:t>
-      </w:r>
-    </w:p>
-    <w:p>
-      <w:pPr>
-        <w:spacing w:after="120" w:line="240" w:lineRule="auto"/>
-      </w:pPr>
-      <w:r>
-        <w:t>{{slot_64}}</w:t>
-      </w:r>
-    </w:p>
-    <w:p>
-      <w:pPr>
-        <w:spacing w:after="120" w:line="240" w:lineRule="auto"/>
-      </w:pPr>
-    </w:p>
-    <w:p>
-      <w:pPr>
-        <w:spacing w:after="120" w:line="240" w:lineRule="auto"/>
-      </w:pPr>
-    </w:p>
-    <w:p>
-      <w:pPr>
-        <w:spacing w:after="120" w:line="240" w:lineRule="auto"/>
-      </w:pPr>
-    </w:p>
-    <w:p>
-      <w:pPr>
-        <w:spacing w:after="120" w:line="240" w:lineRule="auto"/>
-      </w:pPr>
-    </w:p>
-    <w:p>
-      <w:pPr>
-        <w:spacing w:after="120" w:line="240" w:lineRule="auto"/>
-      </w:pPr>
-    </w:p>
-    <w:p>
-      <w:pPr>
-        <w:spacing w:after="120" w:line="240" w:lineRule="auto"/>
-      </w:pPr>
-      <w:r>
-        <w:t>2/2</w:t>
-      </w:r>
     </w:p>
     <w:sectPr>
       <w:pgSz w:w="11906" w:h="16838"/>

</xml_diff>